<commit_message>
#002 Adding new point to Pflichtenheft
</commit_message>
<xml_diff>
--- a/Pflichtenheft-final.docx
+++ b/Pflichtenheft-final.docx
@@ -70,6 +70,20 @@
       <w:r>
         <w:t>Komplettierung des Quellcodes</w:t>
       </w:r>
+    </w:p>
+    <w:p>
+      <w:pPr>
+        <w:pStyle w:val="Listenabsatz"/>
+        <w:numPr>
+          <w:ilvl w:val="0"/>
+          <w:numId w:val="33"/>
+        </w:numPr>
+      </w:pPr>
+      <w:r>
+        <w:t>UML-Diagramm</w:t>
+      </w:r>
+      <w:bookmarkStart w:id="0" w:name="_GoBack"/>
+      <w:bookmarkEnd w:id="0"/>
     </w:p>
     <w:p>
       <w:pPr>
@@ -560,10 +574,7 @@
       </w:r>
       <w:proofErr w:type="spellEnd"/>
     </w:p>
-    <w:p>
-      <w:bookmarkStart w:id="0" w:name="_GoBack"/>
-      <w:bookmarkEnd w:id="0"/>
-    </w:p>
+    <w:p/>
     <w:sectPr>
       <w:headerReference w:type="default" r:id="rId9"/>
       <w:footerReference w:type="default" r:id="rId10"/>
@@ -5118,7 +5129,7 @@
 </file>
 
 <file path=customXml/itemProps1.xml><?xml version="1.0" encoding="utf-8"?>
-<ds:datastoreItem xmlns:ds="http://schemas.openxmlformats.org/officeDocument/2006/customXml" ds:itemID="{320AE93A-620B-4039-912E-C35B3812F857}">
+<ds:datastoreItem xmlns:ds="http://schemas.openxmlformats.org/officeDocument/2006/customXml" ds:itemID="{1A701164-B1CA-4A17-995E-D3A54269A9A4}">
   <ds:schemaRefs>
     <ds:schemaRef ds:uri="http://schemas.openxmlformats.org/officeDocument/2006/bibliography"/>
   </ds:schemaRefs>

</xml_diff>